<commit_message>
Modified for word count
</commit_message>
<xml_diff>
--- a/IT Technologies Research/Natural Language processing and chatterbots/NLP and Chatbots.docx
+++ b/IT Technologies Research/Natural Language processing and chatterbots/NLP and Chatbots.docx
@@ -126,7 +126,19 @@
         <w:rPr>
           <w:lang w:eastAsia="en-AU"/>
         </w:rPr>
-        <w:t>Common use examples of NLP technology are Apple’s Siri, Microsoft’s Cortana or Amazon’s Alexa, which may be described as conversational agents, virtual assistants or Chatbots and have found widespread acceptance and use in our everyday lives through our mobile devices</w:t>
+        <w:t xml:space="preserve">Common use examples of NLP technology are Apple’s Siri, Microsoft’s Cortana or Amazon’s Alexa, which may be described as conversational agents, virtual assistants or </w:t>
+      </w:r>
+      <w:r>
+        <w:rPr>
+          <w:lang w:eastAsia="en-AU"/>
+        </w:rPr>
+        <w:t>c</w:t>
+      </w:r>
+      <w:r>
+        <w:rPr>
+          <w:lang w:eastAsia="en-AU"/>
+        </w:rPr>
+        <w:t>hatbots and have found widespread acceptance and use in our everyday lives through our mobile devices</w:t>
       </w:r>
       <w:r>
         <w:rPr>
@@ -286,17 +298,37 @@
         <w:jc w:val="both"/>
       </w:pPr>
       <w:r>
-        <w:t>Education is also adopting this technology, with chatbots available as course assistants or tutors which can assist each student individually, on their own device and at a pace most suitable to the student, providing there is access to the internet. Students can access assistance at any time of the day or night that best suits them, making it easier to study for many people whose work or other commitments make studying at regular hours a difficult proposition.</w:t>
+        <w:t>Interestingly from Figure 1 is the percentage wanting a quick answer in an emergency. Given the disastrous bushfires currently sweeping Australia and the noticeable increase in tropical cyclone intensity over recent years, governments and councils will likely turn to chatbots and NLP as a way of ramping up the abilities of a call centre at times of crisis without having to provide the additional manpower.</w:t>
+      </w:r>
+    </w:p>
+    <w:p>
+      <w:pPr>
+        <w:jc w:val="both"/>
+      </w:pPr>
+    </w:p>
+    <w:p>
+      <w:pPr>
+        <w:jc w:val="both"/>
+      </w:pPr>
+    </w:p>
+    <w:p>
+      <w:pPr>
+        <w:jc w:val="both"/>
+      </w:pPr>
+      <w:r>
+        <w:t xml:space="preserve">Education is also adopting </w:t>
+      </w:r>
+      <w:r>
+        <w:t>NLP</w:t>
+      </w:r>
+      <w:r>
+        <w:t xml:space="preserve"> technology, with chatbots available as course assistants or tutors which can assist each student individually, on their own device and at a pace most suitable to the student, providing there is access to the internet. Students can access assistance at any time of the day or night that best suits them, making it easier to study for many people whose work or other commitments make studying at regular hours a difficult proposition.</w:t>
       </w:r>
       <w:r>
         <w:t xml:space="preserve"> </w:t>
       </w:r>
       <w:r>
-        <w:t xml:space="preserve">Language learning is another area of </w:t>
-      </w:r>
-      <w:r>
-        <w:lastRenderedPageBreak/>
-        <w:t>education that is taking up chatbots as teachers and conversation partners, providing live conversations to students to improve their vocabulary.</w:t>
+        <w:t>Language learning is another area of education that is taking up chatbots as teachers and conversation partners, providing live conversations to students to improve their vocabulary.</w:t>
       </w:r>
       <w:r>
         <w:t xml:space="preserve"> </w:t>
@@ -377,19 +409,7 @@
         <w:rPr>
           <w:lang w:eastAsia="en-AU"/>
         </w:rPr>
-        <w:t xml:space="preserve">. Humans have been conversing with one another for thousands of years and during this time have built up a knowledge of sentence structure, word meanings, nuances, grammar, context etc. There would be little ambiguity in the sentence ‘I recognise the chair’ meaning a person rather than something to sit on. </w:t>
-      </w:r>
-      <w:r>
-        <w:rPr>
-          <w:lang w:eastAsia="en-AU"/>
-        </w:rPr>
-        <w:t>This is a very basic example of</w:t>
-      </w:r>
-      <w:r>
-        <w:rPr>
-          <w:lang w:eastAsia="en-AU"/>
-        </w:rPr>
-        <w:t xml:space="preserve"> the challenges faced by NLU. </w:t>
+        <w:t xml:space="preserve">. Humans have been conversing with one another for thousands of years and during this time have built up a knowledge of sentence structure, word meanings, nuances, grammar, context etc. </w:t>
       </w:r>
       <w:r>
         <w:rPr>
@@ -425,7 +445,21 @@
         <w:rPr>
           <w:lang w:eastAsia="en-AU"/>
         </w:rPr>
-        <w:t>will improve the experience of dealing with chatbots and their ability to provide increasingly complex responses.</w:t>
+        <w:t xml:space="preserve">will </w:t>
+      </w:r>
+      <w:r>
+        <w:rPr>
+          <w:lang w:eastAsia="en-AU"/>
+        </w:rPr>
+        <w:t>progressively develop proficiency in identifying and comprehending words and phrases improving the experience of dealing with a chatbot and their ability to provide increasingly complex responses.</w:t>
+      </w:r>
+    </w:p>
+    <w:p>
+      <w:pPr>
+        <w:pStyle w:val="Heading2"/>
+      </w:pPr>
+      <w:r>
+        <w:t>Likely Impact</w:t>
       </w:r>
     </w:p>
     <w:p>
@@ -435,32 +469,15 @@
           <w:lang w:eastAsia="en-AU"/>
         </w:rPr>
       </w:pPr>
-      <w:r>
-        <w:t xml:space="preserve">Other than an </w:t>
-      </w:r>
-      <w:r>
-        <w:t xml:space="preserve">increased use of chatbots for Retail, HR, Real Estate, Finance, I.T. Support and Customer Services </w:t>
-      </w:r>
-      <w:r>
-        <w:t>t</w:t>
-      </w:r>
-      <w:r>
-        <w:rPr>
-          <w:lang w:eastAsia="en-AU"/>
-        </w:rPr>
-        <w:t xml:space="preserve">here are projects underway in healthcare that have considerable potential to impact society in a </w:t>
-      </w:r>
-      <w:r>
-        <w:rPr>
-          <w:lang w:eastAsia="en-AU"/>
-        </w:rPr>
-        <w:t xml:space="preserve">very </w:t>
-      </w:r>
-      <w:r>
-        <w:rPr>
-          <w:lang w:eastAsia="en-AU"/>
-        </w:rPr>
-        <w:t xml:space="preserve">positive way. One such open source project is a verbal conversational companion for dementia patients which besides being ‘someone to talk to’ aims to identify deviations of conversations that may suggest a degradation of memory function and as such alert carers and medical staff. Another medical related project is a verbal conversation agent called </w:t>
+      <w:bookmarkStart w:id="0" w:name="_GoBack"/>
+      <w:r>
+        <w:t>Other than an increased use of chatbots for Retail, HR, Real Estate, Finance, I.T. Support and Customer Services t</w:t>
+      </w:r>
+      <w:r>
+        <w:rPr>
+          <w:lang w:eastAsia="en-AU"/>
+        </w:rPr>
+        <w:t xml:space="preserve">here are projects underway in healthcare that have considerable potential to impact society in a very positive way. One such open source project is a verbal conversational companion for dementia patients which besides being ‘someone to talk to’ aims to identify deviations of conversations that may suggest a degradation of memory function and as such alert carers and medical staff. Another medical related project is a verbal conversation agent called </w:t>
       </w:r>
       <w:proofErr w:type="spellStart"/>
       <w:r>
@@ -499,10 +516,135 @@
     </w:p>
     <w:p>
       <w:pPr>
+        <w:jc w:val="both"/>
+      </w:pPr>
+      <w:r>
+        <w:t xml:space="preserve">Unstructured data such as social media posts, blogs, and news articles and interviews are being devoured by NLP and AI systems to </w:t>
+      </w:r>
+      <w:r>
+        <w:t xml:space="preserve">improve comprehension, </w:t>
+      </w:r>
+      <w:r>
+        <w:t xml:space="preserve">make </w:t>
+      </w:r>
+      <w:r>
+        <w:t>the data</w:t>
+      </w:r>
+      <w:r>
+        <w:t xml:space="preserve"> more meaningful and </w:t>
+      </w:r>
+      <w:r>
+        <w:t>enrich</w:t>
+      </w:r>
+      <w:r>
+        <w:t xml:space="preserve"> the ability for systems to interact “Naturally”. </w:t>
+      </w:r>
+      <w:r>
+        <w:t>Furthermore</w:t>
+      </w:r>
+      <w:r>
+        <w:t xml:space="preserve">, with access to big data, NLP will </w:t>
+      </w:r>
+      <w:r>
+        <w:t>provide extensive</w:t>
+      </w:r>
+      <w:r>
+        <w:t xml:space="preserve"> business intelligence from raw data.  One example is businesses protecting their brand image by using NLP to identify any negative comments or trends published online</w:t>
+      </w:r>
+      <w:r>
+        <w:t>, anywhere in the world</w:t>
+      </w:r>
+      <w:r>
+        <w:t xml:space="preserve"> and allowing the business to intervene.</w:t>
+      </w:r>
+    </w:p>
+    <w:p>
+      <w:pPr>
+        <w:jc w:val="both"/>
+      </w:pPr>
+      <w:r>
+        <w:lastRenderedPageBreak/>
+        <w:t>W</w:t>
+      </w:r>
+      <w:r>
+        <w:t xml:space="preserve">ith NLP </w:t>
+      </w:r>
+      <w:r>
+        <w:t xml:space="preserve">becoming smarter, virtual assistants becoming easier to work with and the hectic pace of life making us time poor, </w:t>
+      </w:r>
+      <w:r>
+        <w:t xml:space="preserve">we </w:t>
+      </w:r>
+      <w:r>
+        <w:t xml:space="preserve">will see increasing adoption of the technology in the home, our cars and in business. Being on hold for 30 minutes or more with a service provider, with that annoying message “you are number 501 in the cue” will be a thing of the past as during peak demand more chatbot instances can be spun up. Standing in the kitchen, trying to remember the best temperature for roast potato’s, will be a thing of the past when you just have to </w:t>
+      </w:r>
+      <w:proofErr w:type="gramStart"/>
+      <w:r>
+        <w:t>say</w:t>
+      </w:r>
+      <w:proofErr w:type="gramEnd"/>
+      <w:r>
+        <w:t xml:space="preserve"> “Hey Google”. </w:t>
+      </w:r>
+    </w:p>
+    <w:p>
+      <w:pPr>
+        <w:jc w:val="both"/>
+      </w:pPr>
+      <w:r>
+        <w:t>The impact of advances in NLP technologies will be most felt by peoples of the developed world as they have more ready access to devices and the internet</w:t>
+      </w:r>
+      <w:r>
+        <w:t>. They will see a change in the way they interact with technology, with friends and family and with businesses, health services and government, as the prevalence of virtual assistants and chatbots, driven by NLP expands.</w:t>
+      </w:r>
+    </w:p>
+    <w:p>
+      <w:pPr>
+        <w:jc w:val="both"/>
+      </w:pPr>
+      <w:r>
+        <w:t>As the technology matures</w:t>
+      </w:r>
+      <w:r>
+        <w:t>,</w:t>
+      </w:r>
+      <w:r>
+        <w:t xml:space="preserve"> call centre employees, receptionists, and </w:t>
+      </w:r>
+      <w:proofErr w:type="gramStart"/>
+      <w:r>
+        <w:t>sales people</w:t>
+      </w:r>
+      <w:proofErr w:type="gramEnd"/>
+      <w:r>
+        <w:t xml:space="preserve"> may find their positions redundant or their hours reduced with chatbots able to answer the majority of typical enquiries. </w:t>
+      </w:r>
+      <w:r>
+        <w:t>Recruitment agencies will use NLP increasingly for candidate matching and resume pairing. Chatbots can schedule appointments and deliver job descriptions. Chatb</w:t>
+      </w:r>
+      <w:r>
+        <w:t>ots can work 7 days a week 24 hours a day, with no holidays or sick leave, and live by the millions on servers in the cloud.</w:t>
+      </w:r>
+      <w:r>
+        <w:t xml:space="preserve"> </w:t>
+      </w:r>
+    </w:p>
+    <w:p>
+      <w:pPr>
+        <w:jc w:val="both"/>
+      </w:pPr>
+      <w:r>
+        <w:t>Software engineers and data scientists familiar with NLP and chatbots should find an increase in opportunities.</w:t>
+      </w:r>
+    </w:p>
+    <w:bookmarkEnd w:id="0"/>
+    <w:p/>
+    <w:p>
+      <w:pPr>
         <w:pStyle w:val="Heading2"/>
       </w:pPr>
       <w:r>
-        <w:t>Likely Impact</w:t>
+        <w:t>Affects</w:t>
       </w:r>
     </w:p>
     <w:p>
@@ -510,49 +652,7 @@
         <w:jc w:val="both"/>
       </w:pPr>
       <w:r>
-        <w:t xml:space="preserve">As stated above there are projects focussing on Medicine, Healthcare, Customer Services and virtual assistants, which will continue to evolve and </w:t>
-      </w:r>
-      <w:r>
-        <w:t>be adopted into our everyday lives, in some cases without it being apparent.</w:t>
-      </w:r>
-      <w:r>
-        <w:t xml:space="preserve"> Unstructured data such as social media posts, blogs, and news articles and interviews are being devoured by NLP and AI systems to </w:t>
-      </w:r>
-      <w:r>
-        <w:t xml:space="preserve">improve comprehension, </w:t>
-      </w:r>
-      <w:r>
-        <w:t xml:space="preserve">make </w:t>
-      </w:r>
-      <w:r>
-        <w:t>the data</w:t>
-      </w:r>
-      <w:r>
-        <w:t xml:space="preserve"> more meaningful and </w:t>
-      </w:r>
-      <w:r>
-        <w:t>enrich</w:t>
-      </w:r>
-      <w:r>
-        <w:t xml:space="preserve"> the ability for systems to interact “Naturally”. </w:t>
-      </w:r>
-      <w:r>
-        <w:t>Furthermore</w:t>
-      </w:r>
-      <w:r>
-        <w:t xml:space="preserve">, with access to big data, NLP will </w:t>
-      </w:r>
-      <w:r>
-        <w:t>provide extensive</w:t>
-      </w:r>
-      <w:r>
-        <w:t xml:space="preserve"> business intelligence from raw data.  One example is businesses protecting their brand image by using NLP to identify any negative comments or trends published online</w:t>
-      </w:r>
-      <w:r>
-        <w:t>, anywhere in the world</w:t>
-      </w:r>
-      <w:r>
-        <w:t xml:space="preserve"> and allowing the business to intervene.</w:t>
+        <w:t xml:space="preserve">As mentioned in the preceding text our daily lives will be affected by NLP and associated technologies in significant and sometimes subtle ways. Our own household has recently acquired a connected speaker and we are still exploring all the ways it can enhance our lives. From finding the right playlist of music, to connecting with family and friends through voice calls. Of course, we can already do this with our smartphones but here is another gadget that may mean we don’t have to go looking for our phone. I expect it will not be too long before I can ask my preferred virtual assist to give me an update for the day and receive reminders about anniversaries, birthdays, bills falling due and any medical or other appointments, as well as the top news stories. I do very much look forward to being able to just dictate my correspondence and university work without the need to bash away at a keyboard. That will be a joy. </w:t>
       </w:r>
     </w:p>
     <w:p>
@@ -560,159 +660,28 @@
         <w:jc w:val="both"/>
       </w:pPr>
       <w:r>
-        <w:t>W</w:t>
-      </w:r>
-      <w:r>
-        <w:t xml:space="preserve">ith NLP </w:t>
-      </w:r>
-      <w:r>
-        <w:t xml:space="preserve">becoming smarter, virtual assistants becoming easier to work with and the hectic pace of life making us time poor, </w:t>
-      </w:r>
-      <w:r>
-        <w:t xml:space="preserve">we </w:t>
-      </w:r>
-      <w:r>
-        <w:t xml:space="preserve">will see increasing adoption of the technology in the home, our cars and in business. Being on hold for 30 minutes or more with a service provider, with that annoying message “you are number 501 in the cue” will be a thing of the past as during peak demand more chatbot instances can be </w:t>
-      </w:r>
-      <w:r>
-        <w:lastRenderedPageBreak/>
-        <w:t xml:space="preserve">spun up. Standing in the kitchen, trying to remember the best temperature for roast potato’s, will be a thing of the past when you just have to </w:t>
+        <w:t xml:space="preserve">Precious time will be saved to be able to devote to hobbies, sports, walking, entertainment and study. At least that would be the intent, there is a learning curve to acquiring and exploiting any new technology and our little Google Nest Mini has been an exercise in frustration. Before individuals, homes and businesses can fully embrace NLP and associated automation there is the very real need for fast and reliable internet connectivity.  Living as we do in a large regional </w:t>
       </w:r>
       <w:proofErr w:type="gramStart"/>
       <w:r>
-        <w:t>say</w:t>
+        <w:t>centre,</w:t>
       </w:r>
       <w:proofErr w:type="gramEnd"/>
       <w:r>
-        <w:t xml:space="preserve"> “Hey Google”. </w:t>
-      </w:r>
-    </w:p>
-    <w:p>
-      <w:pPr>
-        <w:jc w:val="both"/>
-      </w:pPr>
-      <w:r>
-        <w:t>The impact of advances in NLP technologies will be most felt by peoples of the developed world as they have more ready access to devices and the internet</w:t>
-      </w:r>
-      <w:r>
-        <w:t>. They will see a change in the way they interact with technology, with friends and family and with businesses, health services and government, as the prevalence of virtual assistants and chatbots, driven by NLP expands.</w:t>
-      </w:r>
-    </w:p>
-    <w:p>
-      <w:pPr>
-        <w:jc w:val="both"/>
-      </w:pPr>
-      <w:r>
-        <w:t>As the technology matures</w:t>
-      </w:r>
-      <w:r>
-        <w:t>,</w:t>
-      </w:r>
-      <w:r>
-        <w:t xml:space="preserve"> call centre employees, receptionists, and </w:t>
+        <w:t xml:space="preserve"> we find it harder than friends and family in the large cities to obtain access to reliable internet. Some family and friends in more rural areas struggle just to get a decent mobile phone signal, so the rates of adoption and the uses they </w:t>
       </w:r>
       <w:proofErr w:type="gramStart"/>
       <w:r>
-        <w:t>sales people</w:t>
+        <w:t>are able to</w:t>
       </w:r>
       <w:proofErr w:type="gramEnd"/>
       <w:r>
-        <w:t xml:space="preserve"> may find their positions redundant or their hours reduced with chatbots able to answer the majority of typical enquiries. </w:t>
-      </w:r>
-      <w:r>
-        <w:t>Recruitment agencies will use NLP increasingly for candidate matching and resume pairing. Chatbots can schedule appointments and deliver job descriptions. Chatb</w:t>
-      </w:r>
-      <w:r>
-        <w:t>ots can work 7 days a week 24 hours a day, with no holidays or sick leave, and live by the millions on servers in the cloud.</w:t>
-      </w:r>
-      <w:r>
-        <w:t xml:space="preserve"> </w:t>
-      </w:r>
-    </w:p>
-    <w:p>
-      <w:pPr>
-        <w:jc w:val="both"/>
-      </w:pPr>
-      <w:r>
-        <w:t>Software engineers and data scientists familiar with NLP and chatbots should find an increase in opportunities.</w:t>
-      </w:r>
-    </w:p>
-    <w:p/>
-    <w:p>
-      <w:pPr>
-        <w:pStyle w:val="Heading2"/>
-      </w:pPr>
-      <w:r>
-        <w:t>Affects</w:t>
-      </w:r>
-    </w:p>
-    <w:p>
-      <w:pPr>
-        <w:jc w:val="both"/>
-      </w:pPr>
-      <w:r>
-        <w:t xml:space="preserve">The impact of current and emerging NLP technologies on </w:t>
-      </w:r>
-      <w:r>
-        <w:t xml:space="preserve">the </w:t>
-      </w:r>
-      <w:r>
-        <w:t xml:space="preserve">daily lives </w:t>
-      </w:r>
-      <w:r>
-        <w:t xml:space="preserve">of our household, extended family and friends, </w:t>
-      </w:r>
-      <w:r>
-        <w:t xml:space="preserve">will largely be positive. </w:t>
-      </w:r>
-      <w:r>
-        <w:t>We will</w:t>
-      </w:r>
-      <w:r>
-        <w:t xml:space="preserve"> take advantage of the developing technologies in the ways that have been outlined above. Accessing customer services and interaction with government departments. Perhaps seeking answers to basic medical questions. </w:t>
-      </w:r>
-      <w:r>
-        <w:t xml:space="preserve">In our cars we take advantage of technology to find the quickest route to somewhere or verbalise a text message just received and dictate a response. </w:t>
-      </w:r>
-      <w:r>
-        <w:t xml:space="preserve">There is also </w:t>
-      </w:r>
-      <w:proofErr w:type="gramStart"/>
-      <w:r>
-        <w:t>scope</w:t>
-      </w:r>
-      <w:proofErr w:type="gramEnd"/>
-      <w:r>
-        <w:t xml:space="preserve"> to dictate these words </w:t>
-      </w:r>
-      <w:r>
-        <w:t xml:space="preserve">and write other correspondence, </w:t>
-      </w:r>
-      <w:r>
-        <w:t xml:space="preserve">rather than sit in front of a keyboard. Increasingly we use Google or Siri to play our favourite music rather than sort through boxes of CD’s. </w:t>
-      </w:r>
-      <w:r>
-        <w:t xml:space="preserve"> We have also started to ask for answers to cooking dilemmas such as the correct cooking time and temperature for that lamb roast. The world of technology is moving at an </w:t>
-      </w:r>
-      <w:proofErr w:type="gramStart"/>
-      <w:r>
-        <w:t>ever accelerating</w:t>
-      </w:r>
-      <w:proofErr w:type="gramEnd"/>
-      <w:r>
-        <w:t xml:space="preserve"> rate which makes it difficult to know just what will be different next year or the year after</w:t>
-      </w:r>
-      <w:r>
-        <w:t>, however the experience of the extended family and circle of friends will be not that much different from our own</w:t>
-      </w:r>
-      <w:r>
-        <w:t>.</w:t>
+        <w:t xml:space="preserve"> put the emerging technologies to will vary significantly.</w:t>
       </w:r>
     </w:p>
     <w:p/>
     <w:p/>
     <w:p/>
-    <w:p/>
     <w:p>
       <w:pPr>
         <w:pStyle w:val="Heading2"/>
@@ -720,13 +689,11 @@
       <w:r>
         <w:br w:type="page"/>
       </w:r>
-      <w:bookmarkStart w:id="0" w:name="_GoBack"/>
       <w:r>
         <w:lastRenderedPageBreak/>
         <w:t>Reference list</w:t>
       </w:r>
     </w:p>
-    <w:bookmarkEnd w:id="0"/>
     <w:p>
       <w:pPr>
         <w:rPr>

</xml_diff>